<commit_message>
Finished Timeseries Forecasting 2
</commit_message>
<xml_diff>
--- a/Timeseries-Forecasting-II/Timeseries-FOrecasting-2.docx
+++ b/Timeseries-Forecasting-II/Timeseries-FOrecasting-2.docx
@@ -4776,11 +4776,1026 @@
           </wp:inline>
         </w:drawing>
       </w:r>
-    </w:p>
-    <w:p>
+      <w:r>
+        <w:drawing>
+          <wp:inline distT="0" distB="0" distL="0" distR="0" wp14:anchorId="73F5EEE4" wp14:editId="7EFC6167">
+            <wp:extent cx="4730462" cy="1789508"/>
+            <wp:effectExtent l="0" t="0" r="0" b="1270"/>
+            <wp:docPr id="35" name="Picture 35"/>
+            <wp:cNvGraphicFramePr>
+              <a:graphicFrameLocks xmlns:a="http://schemas.openxmlformats.org/drawingml/2006/main" noChangeAspect="1"/>
+            </wp:cNvGraphicFramePr>
+            <a:graphic xmlns:a="http://schemas.openxmlformats.org/drawingml/2006/main">
+              <a:graphicData uri="http://schemas.openxmlformats.org/drawingml/2006/picture">
+                <pic:pic xmlns:pic="http://schemas.openxmlformats.org/drawingml/2006/picture">
+                  <pic:nvPicPr>
+                    <pic:cNvPr id="1" name=""/>
+                    <pic:cNvPicPr/>
+                  </pic:nvPicPr>
+                  <pic:blipFill>
+                    <a:blip r:embed="rId45"/>
+                    <a:stretch>
+                      <a:fillRect/>
+                    </a:stretch>
+                  </pic:blipFill>
+                  <pic:spPr>
+                    <a:xfrm>
+                      <a:off x="0" y="0"/>
+                      <a:ext cx="4940764" cy="1869064"/>
+                    </a:xfrm>
+                    <a:prstGeom prst="rect">
+                      <a:avLst/>
+                    </a:prstGeom>
+                  </pic:spPr>
+                </pic:pic>
+              </a:graphicData>
+            </a:graphic>
+          </wp:inline>
+        </w:drawing>
+      </w:r>
+      <w:r>
+        <w:drawing>
+          <wp:inline distT="0" distB="0" distL="0" distR="0" wp14:anchorId="088E894F" wp14:editId="547EEBB2">
+            <wp:extent cx="4696691" cy="3086335"/>
+            <wp:effectExtent l="0" t="0" r="8890" b="0"/>
+            <wp:docPr id="36" name="Picture 36"/>
+            <wp:cNvGraphicFramePr>
+              <a:graphicFrameLocks xmlns:a="http://schemas.openxmlformats.org/drawingml/2006/main" noChangeAspect="1"/>
+            </wp:cNvGraphicFramePr>
+            <a:graphic xmlns:a="http://schemas.openxmlformats.org/drawingml/2006/main">
+              <a:graphicData uri="http://schemas.openxmlformats.org/drawingml/2006/picture">
+                <pic:pic xmlns:pic="http://schemas.openxmlformats.org/drawingml/2006/picture">
+                  <pic:nvPicPr>
+                    <pic:cNvPr id="1" name=""/>
+                    <pic:cNvPicPr/>
+                  </pic:nvPicPr>
+                  <pic:blipFill>
+                    <a:blip r:embed="rId46"/>
+                    <a:stretch>
+                      <a:fillRect/>
+                    </a:stretch>
+                  </pic:blipFill>
+                  <pic:spPr>
+                    <a:xfrm>
+                      <a:off x="0" y="0"/>
+                      <a:ext cx="4717801" cy="3100207"/>
+                    </a:xfrm>
+                    <a:prstGeom prst="rect">
+                      <a:avLst/>
+                    </a:prstGeom>
+                  </pic:spPr>
+                </pic:pic>
+              </a:graphicData>
+            </a:graphic>
+          </wp:inline>
+        </w:drawing>
+      </w:r>
+      <w:r>
+        <w:br/>
+      </w:r>
+      <w:r>
+        <w:br/>
+      </w:r>
+      <w:r>
+        <w:lastRenderedPageBreak/>
+        <w:drawing>
+          <wp:inline distT="0" distB="0" distL="0" distR="0" wp14:anchorId="3AFA7392" wp14:editId="034F7D0A">
+            <wp:extent cx="5531883" cy="2685011"/>
+            <wp:effectExtent l="0" t="0" r="0" b="1270"/>
+            <wp:docPr id="37" name="Picture 37"/>
+            <wp:cNvGraphicFramePr>
+              <a:graphicFrameLocks xmlns:a="http://schemas.openxmlformats.org/drawingml/2006/main" noChangeAspect="1"/>
+            </wp:cNvGraphicFramePr>
+            <a:graphic xmlns:a="http://schemas.openxmlformats.org/drawingml/2006/main">
+              <a:graphicData uri="http://schemas.openxmlformats.org/drawingml/2006/picture">
+                <pic:pic xmlns:pic="http://schemas.openxmlformats.org/drawingml/2006/picture">
+                  <pic:nvPicPr>
+                    <pic:cNvPr id="1" name=""/>
+                    <pic:cNvPicPr/>
+                  </pic:nvPicPr>
+                  <pic:blipFill>
+                    <a:blip r:embed="rId47"/>
+                    <a:stretch>
+                      <a:fillRect/>
+                    </a:stretch>
+                  </pic:blipFill>
+                  <pic:spPr>
+                    <a:xfrm>
+                      <a:off x="0" y="0"/>
+                      <a:ext cx="5607088" cy="2721513"/>
+                    </a:xfrm>
+                    <a:prstGeom prst="rect">
+                      <a:avLst/>
+                    </a:prstGeom>
+                  </pic:spPr>
+                </pic:pic>
+              </a:graphicData>
+            </a:graphic>
+          </wp:inline>
+        </w:drawing>
+      </w:r>
+      <w:r>
+        <w:drawing>
+          <wp:inline distT="0" distB="0" distL="0" distR="0" wp14:anchorId="3D331A1E" wp14:editId="3F2908F7">
+            <wp:extent cx="4322618" cy="2348622"/>
+            <wp:effectExtent l="0" t="0" r="1905" b="0"/>
+            <wp:docPr id="38" name="Picture 38"/>
+            <wp:cNvGraphicFramePr>
+              <a:graphicFrameLocks xmlns:a="http://schemas.openxmlformats.org/drawingml/2006/main" noChangeAspect="1"/>
+            </wp:cNvGraphicFramePr>
+            <a:graphic xmlns:a="http://schemas.openxmlformats.org/drawingml/2006/main">
+              <a:graphicData uri="http://schemas.openxmlformats.org/drawingml/2006/picture">
+                <pic:pic xmlns:pic="http://schemas.openxmlformats.org/drawingml/2006/picture">
+                  <pic:nvPicPr>
+                    <pic:cNvPr id="1" name=""/>
+                    <pic:cNvPicPr/>
+                  </pic:nvPicPr>
+                  <pic:blipFill>
+                    <a:blip r:embed="rId48"/>
+                    <a:stretch>
+                      <a:fillRect/>
+                    </a:stretch>
+                  </pic:blipFill>
+                  <pic:spPr>
+                    <a:xfrm>
+                      <a:off x="0" y="0"/>
+                      <a:ext cx="4337922" cy="2356937"/>
+                    </a:xfrm>
+                    <a:prstGeom prst="rect">
+                      <a:avLst/>
+                    </a:prstGeom>
+                  </pic:spPr>
+                </pic:pic>
+              </a:graphicData>
+            </a:graphic>
+          </wp:inline>
+        </w:drawing>
+      </w:r>
+      <w:r>
+        <w:drawing>
+          <wp:inline distT="0" distB="0" distL="0" distR="0" wp14:anchorId="7C62A154" wp14:editId="35459EA5">
+            <wp:extent cx="5271903" cy="2016991"/>
+            <wp:effectExtent l="0" t="0" r="5080" b="2540"/>
+            <wp:docPr id="39" name="Picture 39"/>
+            <wp:cNvGraphicFramePr>
+              <a:graphicFrameLocks xmlns:a="http://schemas.openxmlformats.org/drawingml/2006/main" noChangeAspect="1"/>
+            </wp:cNvGraphicFramePr>
+            <a:graphic xmlns:a="http://schemas.openxmlformats.org/drawingml/2006/main">
+              <a:graphicData uri="http://schemas.openxmlformats.org/drawingml/2006/picture">
+                <pic:pic xmlns:pic="http://schemas.openxmlformats.org/drawingml/2006/picture">
+                  <pic:nvPicPr>
+                    <pic:cNvPr id="1" name=""/>
+                    <pic:cNvPicPr/>
+                  </pic:nvPicPr>
+                  <pic:blipFill>
+                    <a:blip r:embed="rId49"/>
+                    <a:stretch>
+                      <a:fillRect/>
+                    </a:stretch>
+                  </pic:blipFill>
+                  <pic:spPr>
+                    <a:xfrm>
+                      <a:off x="0" y="0"/>
+                      <a:ext cx="5285642" cy="2022248"/>
+                    </a:xfrm>
+                    <a:prstGeom prst="rect">
+                      <a:avLst/>
+                    </a:prstGeom>
+                  </pic:spPr>
+                </pic:pic>
+              </a:graphicData>
+            </a:graphic>
+          </wp:inline>
+        </w:drawing>
+      </w:r>
+    </w:p>
+    <w:p>
+      <w:pPr>
+        <w:shd w:val="clear" w:color="auto" w:fill="F5F5F5"/>
+        <w:spacing w:before="100" w:beforeAutospacing="1" w:after="0" w:line="480" w:lineRule="atLeast"/>
+        <w:rPr>
+          <w:rFonts w:ascii="Times New Roman" w:eastAsia="Times New Roman" w:hAnsi="Times New Roman" w:cs="Times New Roman"/>
+          <w:color w:val="333333"/>
+          <w:sz w:val="24"/>
+          <w:szCs w:val="24"/>
+        </w:rPr>
+      </w:pPr>
+      <w:r>
+        <w:rPr>
+          <w:rFonts w:ascii="Times New Roman" w:eastAsia="Times New Roman" w:hAnsi="Times New Roman" w:cs="Times New Roman"/>
+          <w:b/>
+          <w:bCs/>
+          <w:color w:val="333333"/>
+          <w:sz w:val="24"/>
+          <w:szCs w:val="24"/>
+        </w:rPr>
+        <w:t>SARIMAX has three components:</w:t>
+      </w:r>
+    </w:p>
+    <w:p>
+      <w:pPr>
+        <w:numPr>
+          <w:ilvl w:val="0"/>
+          <w:numId w:val="11"/>
+        </w:numPr>
+        <w:shd w:val="clear" w:color="auto" w:fill="F5F5F5"/>
+        <w:spacing w:before="100" w:beforeAutospacing="1" w:after="100" w:afterAutospacing="1" w:line="480" w:lineRule="atLeast"/>
+        <w:rPr>
+          <w:rFonts w:ascii="Times New Roman" w:eastAsia="Times New Roman" w:hAnsi="Times New Roman" w:cs="Times New Roman"/>
+          <w:color w:val="333333"/>
+          <w:sz w:val="24"/>
+          <w:szCs w:val="24"/>
+        </w:rPr>
+      </w:pPr>
+      <w:r>
+        <w:rPr>
+          <w:rFonts w:ascii="Times New Roman" w:eastAsia="Times New Roman" w:hAnsi="Times New Roman" w:cs="Times New Roman"/>
+          <w:color w:val="333333"/>
+          <w:sz w:val="24"/>
+          <w:szCs w:val="24"/>
+        </w:rPr>
+        <w:t>Non-seasonal elements</w:t>
+      </w:r>
+    </w:p>
+    <w:p>
+      <w:pPr>
+        <w:numPr>
+          <w:ilvl w:val="1"/>
+          <w:numId w:val="11"/>
+        </w:numPr>
+        <w:shd w:val="clear" w:color="auto" w:fill="F5F5F5"/>
+        <w:spacing w:before="100" w:beforeAutospacing="1" w:after="100" w:afterAutospacing="1" w:line="480" w:lineRule="atLeast"/>
+        <w:rPr>
+          <w:rFonts w:ascii="Times New Roman" w:eastAsia="Times New Roman" w:hAnsi="Times New Roman" w:cs="Times New Roman"/>
+          <w:color w:val="333333"/>
+          <w:sz w:val="24"/>
+          <w:szCs w:val="24"/>
+        </w:rPr>
+      </w:pPr>
+      <w:r>
+        <w:rPr>
+          <w:rFonts w:ascii="Times New Roman" w:eastAsia="Times New Roman" w:hAnsi="Times New Roman" w:cs="Times New Roman"/>
+          <w:color w:val="333333"/>
+          <w:sz w:val="24"/>
+          <w:szCs w:val="24"/>
+        </w:rPr>
+        <w:t>Models future observation as a linear regression of past observations and past forecast errors</w:t>
+      </w:r>
+    </w:p>
+    <w:p>
+      <w:pPr>
+        <w:numPr>
+          <w:ilvl w:val="1"/>
+          <w:numId w:val="11"/>
+        </w:numPr>
+        <w:shd w:val="clear" w:color="auto" w:fill="F5F5F5"/>
+        <w:spacing w:before="100" w:beforeAutospacing="1" w:after="100" w:afterAutospacing="1" w:line="480" w:lineRule="atLeast"/>
+        <w:rPr>
+          <w:rFonts w:ascii="Times New Roman" w:eastAsia="Times New Roman" w:hAnsi="Times New Roman" w:cs="Times New Roman"/>
+          <w:color w:val="333333"/>
+          <w:sz w:val="24"/>
+          <w:szCs w:val="24"/>
+        </w:rPr>
+      </w:pPr>
+      <w:r>
+        <w:rPr>
+          <w:rFonts w:ascii="Times New Roman" w:eastAsia="Times New Roman" w:hAnsi="Times New Roman" w:cs="Times New Roman"/>
+          <w:color w:val="333333"/>
+          <w:sz w:val="24"/>
+          <w:szCs w:val="24"/>
+        </w:rPr>
+        <w:t>Perform differencing to make time-series stationary</w:t>
+      </w:r>
+    </w:p>
+    <w:p>
+      <w:pPr>
+        <w:numPr>
+          <w:ilvl w:val="0"/>
+          <w:numId w:val="11"/>
+        </w:numPr>
+        <w:shd w:val="clear" w:color="auto" w:fill="F5F5F5"/>
+        <w:spacing w:before="100" w:beforeAutospacing="1" w:after="100" w:afterAutospacing="1" w:line="480" w:lineRule="atLeast"/>
+        <w:rPr>
+          <w:rFonts w:ascii="Times New Roman" w:eastAsia="Times New Roman" w:hAnsi="Times New Roman" w:cs="Times New Roman"/>
+          <w:color w:val="333333"/>
+          <w:sz w:val="24"/>
+          <w:szCs w:val="24"/>
+        </w:rPr>
+      </w:pPr>
+      <w:r>
+        <w:rPr>
+          <w:rFonts w:ascii="Times New Roman" w:eastAsia="Times New Roman" w:hAnsi="Times New Roman" w:cs="Times New Roman"/>
+          <w:color w:val="333333"/>
+          <w:sz w:val="24"/>
+          <w:szCs w:val="24"/>
+        </w:rPr>
+        <w:t>Seasonal elements</w:t>
+      </w:r>
+    </w:p>
+    <w:p>
+      <w:pPr>
+        <w:numPr>
+          <w:ilvl w:val="1"/>
+          <w:numId w:val="11"/>
+        </w:numPr>
+        <w:shd w:val="clear" w:color="auto" w:fill="F5F5F5"/>
+        <w:spacing w:before="100" w:beforeAutospacing="1" w:after="100" w:afterAutospacing="1" w:line="480" w:lineRule="atLeast"/>
+        <w:rPr>
+          <w:rFonts w:ascii="Times New Roman" w:eastAsia="Times New Roman" w:hAnsi="Times New Roman" w:cs="Times New Roman"/>
+          <w:color w:val="333333"/>
+          <w:sz w:val="24"/>
+          <w:szCs w:val="24"/>
+        </w:rPr>
+      </w:pPr>
+      <w:r>
+        <w:rPr>
+          <w:rFonts w:ascii="Times New Roman" w:eastAsia="Times New Roman" w:hAnsi="Times New Roman" w:cs="Times New Roman"/>
+          <w:color w:val="333333"/>
+          <w:sz w:val="24"/>
+          <w:szCs w:val="24"/>
+        </w:rPr>
+        <w:lastRenderedPageBreak/>
+        <w:t>Models seasonality as the linear regression of past observations and past forecast errors from previous seasons.</w:t>
+      </w:r>
+    </w:p>
+    <w:p>
+      <w:pPr>
+        <w:numPr>
+          <w:ilvl w:val="1"/>
+          <w:numId w:val="11"/>
+        </w:numPr>
+        <w:shd w:val="clear" w:color="auto" w:fill="F5F5F5"/>
+        <w:spacing w:before="100" w:beforeAutospacing="1" w:after="100" w:afterAutospacing="1" w:line="480" w:lineRule="atLeast"/>
+        <w:rPr>
+          <w:rFonts w:ascii="Times New Roman" w:eastAsia="Times New Roman" w:hAnsi="Times New Roman" w:cs="Times New Roman"/>
+          <w:color w:val="333333"/>
+          <w:sz w:val="24"/>
+          <w:szCs w:val="24"/>
+        </w:rPr>
+      </w:pPr>
+      <w:r>
+        <w:rPr>
+          <w:rFonts w:ascii="Times New Roman" w:eastAsia="Times New Roman" w:hAnsi="Times New Roman" w:cs="Times New Roman"/>
+          <w:color w:val="333333"/>
+          <w:sz w:val="24"/>
+          <w:szCs w:val="24"/>
+        </w:rPr>
+        <w:t>Perform seasonal differencing to make time-series stationary over seasons.</w:t>
+      </w:r>
+    </w:p>
+    <w:p>
+      <w:pPr>
+        <w:numPr>
+          <w:ilvl w:val="0"/>
+          <w:numId w:val="11"/>
+        </w:numPr>
+        <w:shd w:val="clear" w:color="auto" w:fill="F5F5F5"/>
+        <w:spacing w:before="100" w:beforeAutospacing="1" w:after="100" w:afterAutospacing="1" w:line="480" w:lineRule="atLeast"/>
+        <w:rPr>
+          <w:rFonts w:ascii="Times New Roman" w:eastAsia="Times New Roman" w:hAnsi="Times New Roman" w:cs="Times New Roman"/>
+          <w:color w:val="333333"/>
+          <w:sz w:val="24"/>
+          <w:szCs w:val="24"/>
+        </w:rPr>
+      </w:pPr>
+      <w:r>
+        <w:rPr>
+          <w:rFonts w:ascii="Times New Roman" w:eastAsia="Times New Roman" w:hAnsi="Times New Roman" w:cs="Times New Roman"/>
+          <w:color w:val="333333"/>
+          <w:sz w:val="24"/>
+          <w:szCs w:val="24"/>
+        </w:rPr>
+        <w:t>Exogenous variable</w:t>
+      </w:r>
+    </w:p>
+    <w:p>
+      <w:pPr>
+        <w:numPr>
+          <w:ilvl w:val="1"/>
+          <w:numId w:val="11"/>
+        </w:numPr>
+        <w:shd w:val="clear" w:color="auto" w:fill="F5F5F5"/>
+        <w:spacing w:before="100" w:beforeAutospacing="1" w:after="100" w:afterAutospacing="1" w:line="480" w:lineRule="atLeast"/>
+        <w:rPr>
+          <w:rFonts w:ascii="Times New Roman" w:eastAsia="Times New Roman" w:hAnsi="Times New Roman" w:cs="Times New Roman"/>
+          <w:color w:val="333333"/>
+          <w:sz w:val="24"/>
+          <w:szCs w:val="24"/>
+        </w:rPr>
+      </w:pPr>
+      <w:r>
+        <w:rPr>
+          <w:rFonts w:ascii="Times New Roman" w:eastAsia="Times New Roman" w:hAnsi="Times New Roman" w:cs="Times New Roman"/>
+          <w:color w:val="333333"/>
+          <w:sz w:val="24"/>
+          <w:szCs w:val="24"/>
+        </w:rPr>
+        <w:t>Models future observations as linear regression of external variable</w:t>
+      </w:r>
+    </w:p>
+    <w:p>
+      <w:pPr>
+        <w:shd w:val="clear" w:color="auto" w:fill="F5F5F5"/>
+        <w:spacing w:beforeAutospacing="1" w:line="480" w:lineRule="atLeast"/>
+        <w:rPr>
+          <w:rFonts w:ascii="Times New Roman" w:eastAsia="Times New Roman" w:hAnsi="Times New Roman" w:cs="Times New Roman"/>
+          <w:color w:val="333333"/>
+          <w:sz w:val="24"/>
+          <w:szCs w:val="24"/>
+        </w:rPr>
+      </w:pPr>
+      <w:r>
+        <w:rPr>
+          <w:rFonts w:ascii="Times New Roman" w:eastAsia="Times New Roman" w:hAnsi="Times New Roman" w:cs="Times New Roman"/>
+          <w:b/>
+          <w:bCs/>
+          <w:color w:val="333333"/>
+          <w:sz w:val="24"/>
+          <w:szCs w:val="24"/>
+        </w:rPr>
+        <w:t>Equations:</w:t>
+      </w:r>
+      <w:r>
+        <w:rPr>
+          <w:rFonts w:ascii="Times New Roman" w:eastAsia="Times New Roman" w:hAnsi="Times New Roman" w:cs="Times New Roman"/>
+          <w:color w:val="333333"/>
+          <w:sz w:val="24"/>
+          <w:szCs w:val="24"/>
+        </w:rPr>
+        <w:br/>
+      </w:r>
+      <w:proofErr w:type="gramStart"/>
+      <w:r>
+        <w:rPr>
+          <w:rFonts w:ascii="MJXc-TeX-math-Iw" w:eastAsia="Times New Roman" w:hAnsi="MJXc-TeX-math-Iw" w:cs="Times New Roman"/>
+          <w:color w:val="333333"/>
+          <w:sz w:val="30"/>
+          <w:szCs w:val="30"/>
+          <w:bdr w:val="none" w:sz="0" w:space="0" w:color="auto" w:frame="1"/>
+        </w:rPr>
+        <w:t>SARIMAX</w:t>
+      </w:r>
+      <w:r>
+        <w:rPr>
+          <w:rFonts w:ascii="MJXc-TeX-main-Rw" w:eastAsia="Times New Roman" w:hAnsi="MJXc-TeX-main-Rw" w:cs="Times New Roman"/>
+          <w:color w:val="333333"/>
+          <w:sz w:val="30"/>
+          <w:szCs w:val="30"/>
+          <w:bdr w:val="none" w:sz="0" w:space="0" w:color="auto" w:frame="1"/>
+        </w:rPr>
+        <w:t>(</w:t>
+      </w:r>
+      <w:proofErr w:type="gramEnd"/>
+      <w:r>
+        <w:rPr>
+          <w:rFonts w:ascii="MJXc-TeX-main-Rw" w:eastAsia="Times New Roman" w:hAnsi="MJXc-TeX-main-Rw" w:cs="Times New Roman"/>
+          <w:color w:val="333333"/>
+          <w:sz w:val="30"/>
+          <w:szCs w:val="30"/>
+          <w:bdr w:val="none" w:sz="0" w:space="0" w:color="auto" w:frame="1"/>
+        </w:rPr>
+        <w:t>1,0,0)(0,1,1)</w:t>
+      </w:r>
+      <w:r>
+        <w:rPr>
+          <w:rFonts w:ascii="MJXc-TeX-main-Rw" w:eastAsia="Times New Roman" w:hAnsi="MJXc-TeX-main-Rw" w:cs="Times New Roman"/>
+          <w:color w:val="333333"/>
+          <w:sz w:val="21"/>
+          <w:szCs w:val="21"/>
+          <w:bdr w:val="none" w:sz="0" w:space="0" w:color="auto" w:frame="1"/>
+        </w:rPr>
+        <w:t>4</w:t>
+      </w:r>
+    </w:p>
+    <w:p>
+      <w:pPr>
+        <w:shd w:val="clear" w:color="auto" w:fill="F5F5F5"/>
+        <w:spacing w:after="0" w:line="240" w:lineRule="auto"/>
+        <w:jc w:val="center"/>
+        <w:rPr>
+          <w:rFonts w:ascii="Arial" w:eastAsia="Times New Roman" w:hAnsi="Arial" w:cs="Arial"/>
+          <w:color w:val="333333"/>
+          <w:sz w:val="24"/>
+          <w:szCs w:val="24"/>
+        </w:rPr>
+      </w:pPr>
+      <w:r>
+        <w:rPr>
+          <w:rFonts w:ascii="Arial" w:eastAsia="Times New Roman" w:hAnsi="Arial" w:cs="Arial"/>
+          <w:noProof/>
+          <w:color w:val="333333"/>
+          <w:sz w:val="24"/>
+          <w:szCs w:val="24"/>
+        </w:rPr>
+        <w:drawing>
+          <wp:inline distT="0" distB="0" distL="0" distR="0" wp14:anchorId="77C1BA60" wp14:editId="0E97E3F2">
+            <wp:extent cx="3150235" cy="1595755"/>
+            <wp:effectExtent l="0" t="0" r="0" b="4445"/>
+            <wp:docPr id="40" name="Picture 40" descr="https://images.upgrad.com/9a585cec-6f43-4b1f-bb6d-f86fb795e1e5-11.1.png"/>
+            <wp:cNvGraphicFramePr>
+              <a:graphicFrameLocks xmlns:a="http://schemas.openxmlformats.org/drawingml/2006/main" noChangeAspect="1"/>
+            </wp:cNvGraphicFramePr>
+            <a:graphic xmlns:a="http://schemas.openxmlformats.org/drawingml/2006/main">
+              <a:graphicData uri="http://schemas.openxmlformats.org/drawingml/2006/picture">
+                <pic:pic xmlns:pic="http://schemas.openxmlformats.org/drawingml/2006/picture">
+                  <pic:nvPicPr>
+                    <pic:cNvPr id="0" name="Picture 23" descr="https://images.upgrad.com/9a585cec-6f43-4b1f-bb6d-f86fb795e1e5-11.1.png"/>
+                    <pic:cNvPicPr>
+                      <a:picLocks noChangeAspect="1" noChangeArrowheads="1"/>
+                    </pic:cNvPicPr>
+                  </pic:nvPicPr>
+                  <pic:blipFill>
+                    <a:blip r:embed="rId50">
+                      <a:extLst>
+                        <a:ext uri="{28A0092B-C50C-407E-A947-70E740481C1C}">
+                          <a14:useLocalDpi xmlns:a14="http://schemas.microsoft.com/office/drawing/2010/main" val="0"/>
+                        </a:ext>
+                      </a:extLst>
+                    </a:blip>
+                    <a:srcRect/>
+                    <a:stretch>
+                      <a:fillRect/>
+                    </a:stretch>
+                  </pic:blipFill>
+                  <pic:spPr bwMode="auto">
+                    <a:xfrm>
+                      <a:off x="0" y="0"/>
+                      <a:ext cx="3150235" cy="1595755"/>
+                    </a:xfrm>
+                    <a:prstGeom prst="rect">
+                      <a:avLst/>
+                    </a:prstGeom>
+                    <a:noFill/>
+                    <a:ln>
+                      <a:noFill/>
+                    </a:ln>
+                  </pic:spPr>
+                </pic:pic>
+              </a:graphicData>
+            </a:graphic>
+          </wp:inline>
+        </w:drawing>
+      </w:r>
+    </w:p>
+    <w:p>
+      <w:pPr>
+        <w:shd w:val="clear" w:color="auto" w:fill="F5F5F5"/>
+        <w:spacing w:after="144" w:line="240" w:lineRule="auto"/>
+        <w:jc w:val="center"/>
+        <w:rPr>
+          <w:rFonts w:ascii="Arial" w:eastAsia="Times New Roman" w:hAnsi="Arial" w:cs="Arial"/>
+          <w:b/>
+          <w:bCs/>
+          <w:color w:val="333333"/>
+          <w:sz w:val="24"/>
+          <w:szCs w:val="24"/>
+        </w:rPr>
+      </w:pPr>
+      <w:r>
+        <w:rPr>
+          <w:rFonts w:ascii="Arial" w:eastAsia="Times New Roman" w:hAnsi="Arial" w:cs="Arial"/>
+          <w:b/>
+          <w:bCs/>
+          <w:color w:val="333333"/>
+          <w:sz w:val="24"/>
+          <w:szCs w:val="24"/>
+        </w:rPr>
+        <w:t>11.1</w:t>
+      </w:r>
+    </w:p>
+    <w:p>
+      <w:pPr>
+        <w:shd w:val="clear" w:color="auto" w:fill="F5F5F5"/>
+        <w:spacing w:beforeAutospacing="1" w:after="0" w:line="480" w:lineRule="atLeast"/>
+        <w:rPr>
+          <w:rFonts w:ascii="Times New Roman" w:eastAsia="Times New Roman" w:hAnsi="Times New Roman" w:cs="Times New Roman"/>
+          <w:color w:val="333333"/>
+          <w:sz w:val="24"/>
+          <w:szCs w:val="24"/>
+        </w:rPr>
+      </w:pPr>
+      <w:r>
+        <w:rPr>
+          <w:rFonts w:ascii="Times New Roman" w:eastAsia="Times New Roman" w:hAnsi="Times New Roman" w:cs="Times New Roman"/>
+          <w:color w:val="333333"/>
+          <w:sz w:val="24"/>
+          <w:szCs w:val="24"/>
+        </w:rPr>
+        <w:t>The parameters</w:t>
+      </w:r>
+      <w:r>
+        <w:rPr>
+          <w:rFonts w:ascii="Times New Roman" w:eastAsia="Times New Roman" w:hAnsi="Times New Roman" w:cs="Times New Roman"/>
+          <w:b/>
+          <w:bCs/>
+          <w:color w:val="333333"/>
+          <w:sz w:val="24"/>
+          <w:szCs w:val="24"/>
+        </w:rPr>
+        <w:t> ‘p’, ‘d’, ‘q’ </w:t>
+      </w:r>
+      <w:r>
+        <w:rPr>
+          <w:rFonts w:ascii="Times New Roman" w:eastAsia="Times New Roman" w:hAnsi="Times New Roman" w:cs="Times New Roman"/>
+          <w:color w:val="333333"/>
+          <w:sz w:val="24"/>
+          <w:szCs w:val="24"/>
+        </w:rPr>
+        <w:t>and</w:t>
+      </w:r>
+      <w:r>
+        <w:rPr>
+          <w:rFonts w:ascii="Times New Roman" w:eastAsia="Times New Roman" w:hAnsi="Times New Roman" w:cs="Times New Roman"/>
+          <w:b/>
+          <w:bCs/>
+          <w:color w:val="333333"/>
+          <w:sz w:val="24"/>
+          <w:szCs w:val="24"/>
+        </w:rPr>
+        <w:t> ‘P’, ‘D’, ‘Q’ </w:t>
+      </w:r>
+      <w:r>
+        <w:rPr>
+          <w:rFonts w:ascii="Times New Roman" w:eastAsia="Times New Roman" w:hAnsi="Times New Roman" w:cs="Times New Roman"/>
+          <w:color w:val="333333"/>
+          <w:sz w:val="24"/>
+          <w:szCs w:val="24"/>
+        </w:rPr>
+        <w:t>will be the same as </w:t>
+      </w:r>
+      <w:r>
+        <w:rPr>
+          <w:rFonts w:ascii="MJXc-TeX-math-Iw" w:eastAsia="Times New Roman" w:hAnsi="MJXc-TeX-math-Iw" w:cs="Times New Roman"/>
+          <w:color w:val="333333"/>
+          <w:sz w:val="30"/>
+          <w:szCs w:val="30"/>
+          <w:bdr w:val="none" w:sz="0" w:space="0" w:color="auto" w:frame="1"/>
+        </w:rPr>
+        <w:t>SARIMA</w:t>
+      </w:r>
+      <w:r>
+        <w:rPr>
+          <w:rFonts w:ascii="MJXc-TeX-main-Rw" w:eastAsia="Times New Roman" w:hAnsi="MJXc-TeX-main-Rw" w:cs="Times New Roman"/>
+          <w:color w:val="333333"/>
+          <w:sz w:val="30"/>
+          <w:szCs w:val="30"/>
+          <w:bdr w:val="none" w:sz="0" w:space="0" w:color="auto" w:frame="1"/>
+        </w:rPr>
+        <w:t>(</w:t>
+      </w:r>
+      <w:proofErr w:type="spellStart"/>
+      <w:proofErr w:type="gramStart"/>
+      <w:r>
+        <w:rPr>
+          <w:rFonts w:ascii="MJXc-TeX-math-Iw" w:eastAsia="Times New Roman" w:hAnsi="MJXc-TeX-math-Iw" w:cs="Times New Roman"/>
+          <w:color w:val="333333"/>
+          <w:sz w:val="30"/>
+          <w:szCs w:val="30"/>
+          <w:bdr w:val="none" w:sz="0" w:space="0" w:color="auto" w:frame="1"/>
+        </w:rPr>
+        <w:t>p</w:t>
+      </w:r>
+      <w:r>
+        <w:rPr>
+          <w:rFonts w:ascii="MJXc-TeX-main-Rw" w:eastAsia="Times New Roman" w:hAnsi="MJXc-TeX-main-Rw" w:cs="Times New Roman"/>
+          <w:color w:val="333333"/>
+          <w:sz w:val="30"/>
+          <w:szCs w:val="30"/>
+          <w:bdr w:val="none" w:sz="0" w:space="0" w:color="auto" w:frame="1"/>
+        </w:rPr>
+        <w:t>,</w:t>
+      </w:r>
+      <w:r>
+        <w:rPr>
+          <w:rFonts w:ascii="MJXc-TeX-math-Iw" w:eastAsia="Times New Roman" w:hAnsi="MJXc-TeX-math-Iw" w:cs="Times New Roman"/>
+          <w:color w:val="333333"/>
+          <w:sz w:val="30"/>
+          <w:szCs w:val="30"/>
+          <w:bdr w:val="none" w:sz="0" w:space="0" w:color="auto" w:frame="1"/>
+        </w:rPr>
+        <w:t>d</w:t>
+      </w:r>
+      <w:proofErr w:type="gramEnd"/>
+      <w:r>
+        <w:rPr>
+          <w:rFonts w:ascii="MJXc-TeX-main-Rw" w:eastAsia="Times New Roman" w:hAnsi="MJXc-TeX-main-Rw" w:cs="Times New Roman"/>
+          <w:color w:val="333333"/>
+          <w:sz w:val="30"/>
+          <w:szCs w:val="30"/>
+          <w:bdr w:val="none" w:sz="0" w:space="0" w:color="auto" w:frame="1"/>
+        </w:rPr>
+        <w:t>,</w:t>
+      </w:r>
+      <w:r>
+        <w:rPr>
+          <w:rFonts w:ascii="MJXc-TeX-math-Iw" w:eastAsia="Times New Roman" w:hAnsi="MJXc-TeX-math-Iw" w:cs="Times New Roman"/>
+          <w:color w:val="333333"/>
+          <w:sz w:val="30"/>
+          <w:szCs w:val="30"/>
+          <w:bdr w:val="none" w:sz="0" w:space="0" w:color="auto" w:frame="1"/>
+        </w:rPr>
+        <w:t>q</w:t>
+      </w:r>
+      <w:proofErr w:type="spellEnd"/>
+      <w:r>
+        <w:rPr>
+          <w:rFonts w:ascii="MJXc-TeX-main-Rw" w:eastAsia="Times New Roman" w:hAnsi="MJXc-TeX-main-Rw" w:cs="Times New Roman"/>
+          <w:color w:val="333333"/>
+          <w:sz w:val="30"/>
+          <w:szCs w:val="30"/>
+          <w:bdr w:val="none" w:sz="0" w:space="0" w:color="auto" w:frame="1"/>
+        </w:rPr>
+        <w:t>)(</w:t>
+      </w:r>
+      <w:r>
+        <w:rPr>
+          <w:rFonts w:ascii="MJXc-TeX-math-Iw" w:eastAsia="Times New Roman" w:hAnsi="MJXc-TeX-math-Iw" w:cs="Times New Roman"/>
+          <w:color w:val="333333"/>
+          <w:sz w:val="30"/>
+          <w:szCs w:val="30"/>
+          <w:bdr w:val="none" w:sz="0" w:space="0" w:color="auto" w:frame="1"/>
+        </w:rPr>
+        <w:t>P</w:t>
+      </w:r>
+      <w:r>
+        <w:rPr>
+          <w:rFonts w:ascii="MJXc-TeX-main-Rw" w:eastAsia="Times New Roman" w:hAnsi="MJXc-TeX-main-Rw" w:cs="Times New Roman"/>
+          <w:color w:val="333333"/>
+          <w:sz w:val="30"/>
+          <w:szCs w:val="30"/>
+          <w:bdr w:val="none" w:sz="0" w:space="0" w:color="auto" w:frame="1"/>
+        </w:rPr>
+        <w:t>,</w:t>
+      </w:r>
+      <w:r>
+        <w:rPr>
+          <w:rFonts w:ascii="MJXc-TeX-math-Iw" w:eastAsia="Times New Roman" w:hAnsi="MJXc-TeX-math-Iw" w:cs="Times New Roman"/>
+          <w:color w:val="333333"/>
+          <w:sz w:val="30"/>
+          <w:szCs w:val="30"/>
+          <w:bdr w:val="none" w:sz="0" w:space="0" w:color="auto" w:frame="1"/>
+        </w:rPr>
+        <w:t>D</w:t>
+      </w:r>
+      <w:r>
+        <w:rPr>
+          <w:rFonts w:ascii="MJXc-TeX-main-Rw" w:eastAsia="Times New Roman" w:hAnsi="MJXc-TeX-main-Rw" w:cs="Times New Roman"/>
+          <w:color w:val="333333"/>
+          <w:sz w:val="30"/>
+          <w:szCs w:val="30"/>
+          <w:bdr w:val="none" w:sz="0" w:space="0" w:color="auto" w:frame="1"/>
+        </w:rPr>
+        <w:t>,</w:t>
+      </w:r>
+      <w:r>
+        <w:rPr>
+          <w:rFonts w:ascii="MJXc-TeX-math-Iw" w:eastAsia="Times New Roman" w:hAnsi="MJXc-TeX-math-Iw" w:cs="Times New Roman"/>
+          <w:color w:val="333333"/>
+          <w:sz w:val="30"/>
+          <w:szCs w:val="30"/>
+          <w:bdr w:val="none" w:sz="0" w:space="0" w:color="auto" w:frame="1"/>
+        </w:rPr>
+        <w:t>Q</w:t>
+      </w:r>
+      <w:r>
+        <w:rPr>
+          <w:rFonts w:ascii="MJXc-TeX-main-Rw" w:eastAsia="Times New Roman" w:hAnsi="MJXc-TeX-main-Rw" w:cs="Times New Roman"/>
+          <w:color w:val="333333"/>
+          <w:sz w:val="30"/>
+          <w:szCs w:val="30"/>
+          <w:bdr w:val="none" w:sz="0" w:space="0" w:color="auto" w:frame="1"/>
+        </w:rPr>
+        <w:t>)</w:t>
+      </w:r>
+      <w:r>
+        <w:rPr>
+          <w:rFonts w:ascii="MJXc-TeX-math-Iw" w:eastAsia="Times New Roman" w:hAnsi="MJXc-TeX-math-Iw" w:cs="Times New Roman"/>
+          <w:color w:val="333333"/>
+          <w:sz w:val="21"/>
+          <w:szCs w:val="21"/>
+          <w:bdr w:val="none" w:sz="0" w:space="0" w:color="auto" w:frame="1"/>
+        </w:rPr>
+        <w:t>m</w:t>
+      </w:r>
+      <w:r>
+        <w:rPr>
+          <w:rFonts w:ascii="Times New Roman" w:eastAsia="Times New Roman" w:hAnsi="Times New Roman" w:cs="Times New Roman"/>
+          <w:color w:val="333333"/>
+          <w:sz w:val="24"/>
+          <w:szCs w:val="24"/>
+        </w:rPr>
+        <w:t>.</w:t>
+      </w:r>
+    </w:p>
+    <w:p>
+      <w:pPr>
+        <w:numPr>
+          <w:ilvl w:val="0"/>
+          <w:numId w:val="12"/>
+        </w:numPr>
+        <w:shd w:val="clear" w:color="auto" w:fill="F5F5F5"/>
+        <w:spacing w:before="100" w:beforeAutospacing="1" w:after="100" w:afterAutospacing="1" w:line="480" w:lineRule="atLeast"/>
+        <w:rPr>
+          <w:rFonts w:ascii="Times New Roman" w:eastAsia="Times New Roman" w:hAnsi="Times New Roman" w:cs="Times New Roman"/>
+          <w:color w:val="333333"/>
+          <w:sz w:val="24"/>
+          <w:szCs w:val="24"/>
+        </w:rPr>
+      </w:pPr>
+      <w:r>
+        <w:rPr>
+          <w:rFonts w:ascii="Times New Roman" w:eastAsia="Times New Roman" w:hAnsi="Times New Roman" w:cs="Times New Roman"/>
+          <w:color w:val="333333"/>
+          <w:sz w:val="24"/>
+          <w:szCs w:val="24"/>
+        </w:rPr>
+        <w:t>Determining parameter values</w:t>
+      </w:r>
+    </w:p>
+    <w:p>
+      <w:pPr>
+        <w:numPr>
+          <w:ilvl w:val="1"/>
+          <w:numId w:val="12"/>
+        </w:numPr>
+        <w:shd w:val="clear" w:color="auto" w:fill="F5F5F5"/>
+        <w:spacing w:before="100" w:beforeAutospacing="1" w:after="100" w:afterAutospacing="1" w:line="480" w:lineRule="atLeast"/>
+        <w:rPr>
+          <w:rFonts w:ascii="Times New Roman" w:eastAsia="Times New Roman" w:hAnsi="Times New Roman" w:cs="Times New Roman"/>
+          <w:color w:val="333333"/>
+          <w:sz w:val="24"/>
+          <w:szCs w:val="24"/>
+        </w:rPr>
+      </w:pPr>
+      <w:r>
+        <w:rPr>
+          <w:rFonts w:ascii="Times New Roman" w:eastAsia="Times New Roman" w:hAnsi="Times New Roman" w:cs="Times New Roman"/>
+          <w:color w:val="333333"/>
+          <w:sz w:val="24"/>
+          <w:szCs w:val="24"/>
+        </w:rPr>
+        <w:t>PACF plots to determine non-seasonal ‘p’ value</w:t>
+      </w:r>
+    </w:p>
+    <w:p>
+      <w:pPr>
+        <w:numPr>
+          <w:ilvl w:val="1"/>
+          <w:numId w:val="12"/>
+        </w:numPr>
+        <w:shd w:val="clear" w:color="auto" w:fill="F5F5F5"/>
+        <w:spacing w:before="100" w:beforeAutospacing="1" w:after="100" w:afterAutospacing="1" w:line="480" w:lineRule="atLeast"/>
+        <w:rPr>
+          <w:rFonts w:ascii="Times New Roman" w:eastAsia="Times New Roman" w:hAnsi="Times New Roman" w:cs="Times New Roman"/>
+          <w:color w:val="333333"/>
+          <w:sz w:val="24"/>
+          <w:szCs w:val="24"/>
+        </w:rPr>
+      </w:pPr>
+      <w:r>
+        <w:rPr>
+          <w:rFonts w:ascii="Times New Roman" w:eastAsia="Times New Roman" w:hAnsi="Times New Roman" w:cs="Times New Roman"/>
+          <w:color w:val="333333"/>
+          <w:sz w:val="24"/>
+          <w:szCs w:val="24"/>
+        </w:rPr>
+        <w:t>ACF plots to identify non-seasonal ‘q’ value</w:t>
+      </w:r>
+    </w:p>
+    <w:p>
+      <w:pPr>
+        <w:numPr>
+          <w:ilvl w:val="0"/>
+          <w:numId w:val="12"/>
+        </w:numPr>
+        <w:shd w:val="clear" w:color="auto" w:fill="F5F5F5"/>
+        <w:spacing w:before="100" w:beforeAutospacing="1" w:after="100" w:afterAutospacing="1" w:line="480" w:lineRule="atLeast"/>
+        <w:rPr>
+          <w:rFonts w:ascii="Times New Roman" w:eastAsia="Times New Roman" w:hAnsi="Times New Roman" w:cs="Times New Roman"/>
+          <w:color w:val="333333"/>
+          <w:sz w:val="24"/>
+          <w:szCs w:val="24"/>
+        </w:rPr>
+      </w:pPr>
+      <w:r>
+        <w:rPr>
+          <w:rFonts w:ascii="Times New Roman" w:eastAsia="Times New Roman" w:hAnsi="Times New Roman" w:cs="Times New Roman"/>
+          <w:color w:val="333333"/>
+          <w:sz w:val="24"/>
+          <w:szCs w:val="24"/>
+        </w:rPr>
+        <w:t xml:space="preserve">Use stationarity tests to determine </w:t>
+      </w:r>
+      <w:proofErr w:type="gramStart"/>
+      <w:r>
+        <w:rPr>
+          <w:rFonts w:ascii="Times New Roman" w:eastAsia="Times New Roman" w:hAnsi="Times New Roman" w:cs="Times New Roman"/>
+          <w:color w:val="333333"/>
+          <w:sz w:val="24"/>
+          <w:szCs w:val="24"/>
+        </w:rPr>
+        <w:t>the  value</w:t>
+      </w:r>
+      <w:proofErr w:type="gramEnd"/>
+      <w:r>
+        <w:rPr>
+          <w:rFonts w:ascii="Times New Roman" w:eastAsia="Times New Roman" w:hAnsi="Times New Roman" w:cs="Times New Roman"/>
+          <w:color w:val="333333"/>
+          <w:sz w:val="24"/>
+          <w:szCs w:val="24"/>
+        </w:rPr>
+        <w:t xml:space="preserve"> 'd'</w:t>
+      </w:r>
+    </w:p>
+    <w:p>
+      <w:pPr>
+        <w:numPr>
+          <w:ilvl w:val="0"/>
+          <w:numId w:val="12"/>
+        </w:numPr>
+        <w:shd w:val="clear" w:color="auto" w:fill="F5F5F5"/>
+        <w:spacing w:before="100" w:beforeAutospacing="1" w:after="100" w:afterAutospacing="1" w:line="480" w:lineRule="atLeast"/>
+        <w:rPr>
+          <w:rFonts w:ascii="Times New Roman" w:eastAsia="Times New Roman" w:hAnsi="Times New Roman" w:cs="Times New Roman"/>
+          <w:color w:val="333333"/>
+          <w:sz w:val="24"/>
+          <w:szCs w:val="24"/>
+        </w:rPr>
+      </w:pPr>
+      <w:r>
+        <w:rPr>
+          <w:rFonts w:ascii="Times New Roman" w:eastAsia="Times New Roman" w:hAnsi="Times New Roman" w:cs="Times New Roman"/>
+          <w:color w:val="333333"/>
+          <w:sz w:val="24"/>
+          <w:szCs w:val="24"/>
+        </w:rPr>
+        <w:t>Use grid search to choose optimal seasonal P, D and Q parameter values</w:t>
+      </w:r>
+    </w:p>
+    <w:p>
+      <w:pPr>
+        <w:shd w:val="clear" w:color="auto" w:fill="F5F5F5"/>
+        <w:spacing w:before="100" w:beforeAutospacing="1" w:after="100" w:afterAutospacing="1" w:line="480" w:lineRule="atLeast"/>
+        <w:rPr>
+          <w:rFonts w:ascii="Times New Roman" w:eastAsia="Times New Roman" w:hAnsi="Times New Roman" w:cs="Times New Roman"/>
+          <w:color w:val="333333"/>
+          <w:sz w:val="24"/>
+          <w:szCs w:val="24"/>
+        </w:rPr>
+      </w:pPr>
+      <w:r>
+        <w:rPr>
+          <w:rFonts w:ascii="Times New Roman" w:eastAsia="Times New Roman" w:hAnsi="Times New Roman" w:cs="Times New Roman"/>
+          <w:color w:val="333333"/>
+          <w:sz w:val="24"/>
+          <w:szCs w:val="24"/>
+        </w:rPr>
+        <w:t>So, you have got a theoretical understanding of the SARIMAX model. Let us now build the SARIMAX model using Python.</w:t>
+      </w:r>
+    </w:p>
+    <w:p>
+      <w:r>
+        <w:lastRenderedPageBreak/>
+        <w:drawing>
+          <wp:inline distT="0" distB="0" distL="0" distR="0" wp14:anchorId="48B0B7BC" wp14:editId="6F2AF561">
+            <wp:extent cx="4746567" cy="3879277"/>
+            <wp:effectExtent l="0" t="0" r="0" b="6985"/>
+            <wp:docPr id="41" name="Picture 41"/>
+            <wp:cNvGraphicFramePr>
+              <a:graphicFrameLocks xmlns:a="http://schemas.openxmlformats.org/drawingml/2006/main" noChangeAspect="1"/>
+            </wp:cNvGraphicFramePr>
+            <a:graphic xmlns:a="http://schemas.openxmlformats.org/drawingml/2006/main">
+              <a:graphicData uri="http://schemas.openxmlformats.org/drawingml/2006/picture">
+                <pic:pic xmlns:pic="http://schemas.openxmlformats.org/drawingml/2006/picture">
+                  <pic:nvPicPr>
+                    <pic:cNvPr id="1" name=""/>
+                    <pic:cNvPicPr/>
+                  </pic:nvPicPr>
+                  <pic:blipFill>
+                    <a:blip r:embed="rId51"/>
+                    <a:stretch>
+                      <a:fillRect/>
+                    </a:stretch>
+                  </pic:blipFill>
+                  <pic:spPr>
+                    <a:xfrm>
+                      <a:off x="0" y="0"/>
+                      <a:ext cx="4759941" cy="3890207"/>
+                    </a:xfrm>
+                    <a:prstGeom prst="rect">
+                      <a:avLst/>
+                    </a:prstGeom>
+                  </pic:spPr>
+                </pic:pic>
+              </a:graphicData>
+            </a:graphic>
+          </wp:inline>
+        </w:drawing>
+      </w:r>
       <w:bookmarkStart w:id="0" w:name="_GoBack"/>
       <w:bookmarkEnd w:id="0"/>
     </w:p>
+    <w:p/>
     <w:sectPr>
       <w:pgSz w:w="12240" w:h="15840"/>
       <w:pgMar w:top="720" w:right="720" w:bottom="720" w:left="720" w:header="720" w:footer="720" w:gutter="0"/>
@@ -5032,6 +6047,155 @@
     </w:lvl>
   </w:abstractNum>
   <w:abstractNum w:abstractNumId="2" w15:restartNumberingAfterBreak="0">
+    <w:nsid w:val="13F54C5D"/>
+    <w:multiLevelType w:val="multilevel"/>
+    <w:tmpl w:val="BEEABDEA"/>
+    <w:lvl w:ilvl="0">
+      <w:start w:val="1"/>
+      <w:numFmt w:val="bullet"/>
+      <w:lvlText w:val=""/>
+      <w:lvlJc w:val="left"/>
+      <w:pPr>
+        <w:tabs>
+          <w:tab w:val="num" w:pos="720"/>
+        </w:tabs>
+        <w:ind w:left="720" w:hanging="360"/>
+      </w:pPr>
+      <w:rPr>
+        <w:rFonts w:ascii="Symbol" w:hAnsi="Symbol" w:hint="default"/>
+        <w:sz w:val="20"/>
+      </w:rPr>
+    </w:lvl>
+    <w:lvl w:ilvl="1">
+      <w:start w:val="1"/>
+      <w:numFmt w:val="bullet"/>
+      <w:lvlText w:val="o"/>
+      <w:lvlJc w:val="left"/>
+      <w:pPr>
+        <w:tabs>
+          <w:tab w:val="num" w:pos="1440"/>
+        </w:tabs>
+        <w:ind w:left="1440" w:hanging="360"/>
+      </w:pPr>
+      <w:rPr>
+        <w:rFonts w:ascii="Courier New" w:hAnsi="Courier New" w:hint="default"/>
+        <w:sz w:val="20"/>
+      </w:rPr>
+    </w:lvl>
+    <w:lvl w:ilvl="2" w:tentative="1">
+      <w:start w:val="1"/>
+      <w:numFmt w:val="bullet"/>
+      <w:lvlText w:val=""/>
+      <w:lvlJc w:val="left"/>
+      <w:pPr>
+        <w:tabs>
+          <w:tab w:val="num" w:pos="2160"/>
+        </w:tabs>
+        <w:ind w:left="2160" w:hanging="360"/>
+      </w:pPr>
+      <w:rPr>
+        <w:rFonts w:ascii="Wingdings" w:hAnsi="Wingdings" w:hint="default"/>
+        <w:sz w:val="20"/>
+      </w:rPr>
+    </w:lvl>
+    <w:lvl w:ilvl="3" w:tentative="1">
+      <w:start w:val="1"/>
+      <w:numFmt w:val="bullet"/>
+      <w:lvlText w:val=""/>
+      <w:lvlJc w:val="left"/>
+      <w:pPr>
+        <w:tabs>
+          <w:tab w:val="num" w:pos="2880"/>
+        </w:tabs>
+        <w:ind w:left="2880" w:hanging="360"/>
+      </w:pPr>
+      <w:rPr>
+        <w:rFonts w:ascii="Wingdings" w:hAnsi="Wingdings" w:hint="default"/>
+        <w:sz w:val="20"/>
+      </w:rPr>
+    </w:lvl>
+    <w:lvl w:ilvl="4" w:tentative="1">
+      <w:start w:val="1"/>
+      <w:numFmt w:val="bullet"/>
+      <w:lvlText w:val=""/>
+      <w:lvlJc w:val="left"/>
+      <w:pPr>
+        <w:tabs>
+          <w:tab w:val="num" w:pos="3600"/>
+        </w:tabs>
+        <w:ind w:left="3600" w:hanging="360"/>
+      </w:pPr>
+      <w:rPr>
+        <w:rFonts w:ascii="Wingdings" w:hAnsi="Wingdings" w:hint="default"/>
+        <w:sz w:val="20"/>
+      </w:rPr>
+    </w:lvl>
+    <w:lvl w:ilvl="5" w:tentative="1">
+      <w:start w:val="1"/>
+      <w:numFmt w:val="bullet"/>
+      <w:lvlText w:val=""/>
+      <w:lvlJc w:val="left"/>
+      <w:pPr>
+        <w:tabs>
+          <w:tab w:val="num" w:pos="4320"/>
+        </w:tabs>
+        <w:ind w:left="4320" w:hanging="360"/>
+      </w:pPr>
+      <w:rPr>
+        <w:rFonts w:ascii="Wingdings" w:hAnsi="Wingdings" w:hint="default"/>
+        <w:sz w:val="20"/>
+      </w:rPr>
+    </w:lvl>
+    <w:lvl w:ilvl="6" w:tentative="1">
+      <w:start w:val="1"/>
+      <w:numFmt w:val="bullet"/>
+      <w:lvlText w:val=""/>
+      <w:lvlJc w:val="left"/>
+      <w:pPr>
+        <w:tabs>
+          <w:tab w:val="num" w:pos="5040"/>
+        </w:tabs>
+        <w:ind w:left="5040" w:hanging="360"/>
+      </w:pPr>
+      <w:rPr>
+        <w:rFonts w:ascii="Wingdings" w:hAnsi="Wingdings" w:hint="default"/>
+        <w:sz w:val="20"/>
+      </w:rPr>
+    </w:lvl>
+    <w:lvl w:ilvl="7" w:tentative="1">
+      <w:start w:val="1"/>
+      <w:numFmt w:val="bullet"/>
+      <w:lvlText w:val=""/>
+      <w:lvlJc w:val="left"/>
+      <w:pPr>
+        <w:tabs>
+          <w:tab w:val="num" w:pos="5760"/>
+        </w:tabs>
+        <w:ind w:left="5760" w:hanging="360"/>
+      </w:pPr>
+      <w:rPr>
+        <w:rFonts w:ascii="Wingdings" w:hAnsi="Wingdings" w:hint="default"/>
+        <w:sz w:val="20"/>
+      </w:rPr>
+    </w:lvl>
+    <w:lvl w:ilvl="8" w:tentative="1">
+      <w:start w:val="1"/>
+      <w:numFmt w:val="bullet"/>
+      <w:lvlText w:val=""/>
+      <w:lvlJc w:val="left"/>
+      <w:pPr>
+        <w:tabs>
+          <w:tab w:val="num" w:pos="6480"/>
+        </w:tabs>
+        <w:ind w:left="6480" w:hanging="360"/>
+      </w:pPr>
+      <w:rPr>
+        <w:rFonts w:ascii="Wingdings" w:hAnsi="Wingdings" w:hint="default"/>
+        <w:sz w:val="20"/>
+      </w:rPr>
+    </w:lvl>
+  </w:abstractNum>
+  <w:abstractNum w:abstractNumId="3" w15:restartNumberingAfterBreak="0">
     <w:nsid w:val="16957761"/>
     <w:multiLevelType w:val="multilevel"/>
     <w:tmpl w:val="288C1196"/>
@@ -5144,7 +6308,156 @@
       </w:pPr>
     </w:lvl>
   </w:abstractNum>
-  <w:abstractNum w:abstractNumId="3" w15:restartNumberingAfterBreak="0">
+  <w:abstractNum w:abstractNumId="4" w15:restartNumberingAfterBreak="0">
+    <w:nsid w:val="33296DE2"/>
+    <w:multiLevelType w:val="multilevel"/>
+    <w:tmpl w:val="ADD44ADC"/>
+    <w:lvl w:ilvl="0">
+      <w:start w:val="1"/>
+      <w:numFmt w:val="bullet"/>
+      <w:lvlText w:val=""/>
+      <w:lvlJc w:val="left"/>
+      <w:pPr>
+        <w:tabs>
+          <w:tab w:val="num" w:pos="720"/>
+        </w:tabs>
+        <w:ind w:left="720" w:hanging="360"/>
+      </w:pPr>
+      <w:rPr>
+        <w:rFonts w:ascii="Symbol" w:hAnsi="Symbol" w:hint="default"/>
+        <w:sz w:val="20"/>
+      </w:rPr>
+    </w:lvl>
+    <w:lvl w:ilvl="1">
+      <w:start w:val="1"/>
+      <w:numFmt w:val="bullet"/>
+      <w:lvlText w:val="o"/>
+      <w:lvlJc w:val="left"/>
+      <w:pPr>
+        <w:tabs>
+          <w:tab w:val="num" w:pos="1440"/>
+        </w:tabs>
+        <w:ind w:left="1440" w:hanging="360"/>
+      </w:pPr>
+      <w:rPr>
+        <w:rFonts w:ascii="Courier New" w:hAnsi="Courier New" w:hint="default"/>
+        <w:sz w:val="20"/>
+      </w:rPr>
+    </w:lvl>
+    <w:lvl w:ilvl="2" w:tentative="1">
+      <w:start w:val="1"/>
+      <w:numFmt w:val="bullet"/>
+      <w:lvlText w:val=""/>
+      <w:lvlJc w:val="left"/>
+      <w:pPr>
+        <w:tabs>
+          <w:tab w:val="num" w:pos="2160"/>
+        </w:tabs>
+        <w:ind w:left="2160" w:hanging="360"/>
+      </w:pPr>
+      <w:rPr>
+        <w:rFonts w:ascii="Wingdings" w:hAnsi="Wingdings" w:hint="default"/>
+        <w:sz w:val="20"/>
+      </w:rPr>
+    </w:lvl>
+    <w:lvl w:ilvl="3" w:tentative="1">
+      <w:start w:val="1"/>
+      <w:numFmt w:val="bullet"/>
+      <w:lvlText w:val=""/>
+      <w:lvlJc w:val="left"/>
+      <w:pPr>
+        <w:tabs>
+          <w:tab w:val="num" w:pos="2880"/>
+        </w:tabs>
+        <w:ind w:left="2880" w:hanging="360"/>
+      </w:pPr>
+      <w:rPr>
+        <w:rFonts w:ascii="Wingdings" w:hAnsi="Wingdings" w:hint="default"/>
+        <w:sz w:val="20"/>
+      </w:rPr>
+    </w:lvl>
+    <w:lvl w:ilvl="4" w:tentative="1">
+      <w:start w:val="1"/>
+      <w:numFmt w:val="bullet"/>
+      <w:lvlText w:val=""/>
+      <w:lvlJc w:val="left"/>
+      <w:pPr>
+        <w:tabs>
+          <w:tab w:val="num" w:pos="3600"/>
+        </w:tabs>
+        <w:ind w:left="3600" w:hanging="360"/>
+      </w:pPr>
+      <w:rPr>
+        <w:rFonts w:ascii="Wingdings" w:hAnsi="Wingdings" w:hint="default"/>
+        <w:sz w:val="20"/>
+      </w:rPr>
+    </w:lvl>
+    <w:lvl w:ilvl="5" w:tentative="1">
+      <w:start w:val="1"/>
+      <w:numFmt w:val="bullet"/>
+      <w:lvlText w:val=""/>
+      <w:lvlJc w:val="left"/>
+      <w:pPr>
+        <w:tabs>
+          <w:tab w:val="num" w:pos="4320"/>
+        </w:tabs>
+        <w:ind w:left="4320" w:hanging="360"/>
+      </w:pPr>
+      <w:rPr>
+        <w:rFonts w:ascii="Wingdings" w:hAnsi="Wingdings" w:hint="default"/>
+        <w:sz w:val="20"/>
+      </w:rPr>
+    </w:lvl>
+    <w:lvl w:ilvl="6" w:tentative="1">
+      <w:start w:val="1"/>
+      <w:numFmt w:val="bullet"/>
+      <w:lvlText w:val=""/>
+      <w:lvlJc w:val="left"/>
+      <w:pPr>
+        <w:tabs>
+          <w:tab w:val="num" w:pos="5040"/>
+        </w:tabs>
+        <w:ind w:left="5040" w:hanging="360"/>
+      </w:pPr>
+      <w:rPr>
+        <w:rFonts w:ascii="Wingdings" w:hAnsi="Wingdings" w:hint="default"/>
+        <w:sz w:val="20"/>
+      </w:rPr>
+    </w:lvl>
+    <w:lvl w:ilvl="7" w:tentative="1">
+      <w:start w:val="1"/>
+      <w:numFmt w:val="bullet"/>
+      <w:lvlText w:val=""/>
+      <w:lvlJc w:val="left"/>
+      <w:pPr>
+        <w:tabs>
+          <w:tab w:val="num" w:pos="5760"/>
+        </w:tabs>
+        <w:ind w:left="5760" w:hanging="360"/>
+      </w:pPr>
+      <w:rPr>
+        <w:rFonts w:ascii="Wingdings" w:hAnsi="Wingdings" w:hint="default"/>
+        <w:sz w:val="20"/>
+      </w:rPr>
+    </w:lvl>
+    <w:lvl w:ilvl="8" w:tentative="1">
+      <w:start w:val="1"/>
+      <w:numFmt w:val="bullet"/>
+      <w:lvlText w:val=""/>
+      <w:lvlJc w:val="left"/>
+      <w:pPr>
+        <w:tabs>
+          <w:tab w:val="num" w:pos="6480"/>
+        </w:tabs>
+        <w:ind w:left="6480" w:hanging="360"/>
+      </w:pPr>
+      <w:rPr>
+        <w:rFonts w:ascii="Wingdings" w:hAnsi="Wingdings" w:hint="default"/>
+        <w:sz w:val="20"/>
+      </w:rPr>
+    </w:lvl>
+  </w:abstractNum>
+  <w:abstractNum w:abstractNumId="5" w15:restartNumberingAfterBreak="0">
     <w:nsid w:val="35677297"/>
     <w:multiLevelType w:val="multilevel"/>
     <w:tmpl w:val="926A6A12"/>
@@ -5293,7 +6606,7 @@
       </w:rPr>
     </w:lvl>
   </w:abstractNum>
-  <w:abstractNum w:abstractNumId="4" w15:restartNumberingAfterBreak="0">
+  <w:abstractNum w:abstractNumId="6" w15:restartNumberingAfterBreak="0">
     <w:nsid w:val="3B5F771A"/>
     <w:multiLevelType w:val="multilevel"/>
     <w:tmpl w:val="F8C2AB70"/>
@@ -5442,7 +6755,7 @@
       </w:rPr>
     </w:lvl>
   </w:abstractNum>
-  <w:abstractNum w:abstractNumId="5" w15:restartNumberingAfterBreak="0">
+  <w:abstractNum w:abstractNumId="7" w15:restartNumberingAfterBreak="0">
     <w:nsid w:val="3FB1280C"/>
     <w:multiLevelType w:val="multilevel"/>
     <w:tmpl w:val="FB745CB8"/>
@@ -5591,7 +6904,7 @@
       </w:rPr>
     </w:lvl>
   </w:abstractNum>
-  <w:abstractNum w:abstractNumId="6" w15:restartNumberingAfterBreak="0">
+  <w:abstractNum w:abstractNumId="8" w15:restartNumberingAfterBreak="0">
     <w:nsid w:val="44AA7A89"/>
     <w:multiLevelType w:val="multilevel"/>
     <w:tmpl w:val="54720C1C"/>
@@ -5740,7 +7053,7 @@
       </w:rPr>
     </w:lvl>
   </w:abstractNum>
-  <w:abstractNum w:abstractNumId="7" w15:restartNumberingAfterBreak="0">
+  <w:abstractNum w:abstractNumId="9" w15:restartNumberingAfterBreak="0">
     <w:nsid w:val="4CAC22A8"/>
     <w:multiLevelType w:val="multilevel"/>
     <w:tmpl w:val="61F211E0"/>
@@ -5889,7 +7202,7 @@
       </w:rPr>
     </w:lvl>
   </w:abstractNum>
-  <w:abstractNum w:abstractNumId="8" w15:restartNumberingAfterBreak="0">
+  <w:abstractNum w:abstractNumId="10" w15:restartNumberingAfterBreak="0">
     <w:nsid w:val="626B5C39"/>
     <w:multiLevelType w:val="multilevel"/>
     <w:tmpl w:val="796CB160"/>
@@ -6038,7 +7351,7 @@
       </w:rPr>
     </w:lvl>
   </w:abstractNum>
-  <w:abstractNum w:abstractNumId="9" w15:restartNumberingAfterBreak="0">
+  <w:abstractNum w:abstractNumId="11" w15:restartNumberingAfterBreak="0">
     <w:nsid w:val="64560670"/>
     <w:multiLevelType w:val="multilevel"/>
     <w:tmpl w:val="2F58A210"/>
@@ -6191,31 +7504,37 @@
     <w:abstractNumId w:val="1"/>
   </w:num>
   <w:num w:numId="2">
-    <w:abstractNumId w:val="2"/>
+    <w:abstractNumId w:val="3"/>
   </w:num>
   <w:num w:numId="3">
     <w:abstractNumId w:val="0"/>
   </w:num>
   <w:num w:numId="4">
-    <w:abstractNumId w:val="4"/>
+    <w:abstractNumId w:val="6"/>
   </w:num>
   <w:num w:numId="5">
+    <w:abstractNumId w:val="7"/>
+  </w:num>
+  <w:num w:numId="6">
+    <w:abstractNumId w:val="8"/>
+  </w:num>
+  <w:num w:numId="7">
+    <w:abstractNumId w:val="9"/>
+  </w:num>
+  <w:num w:numId="8">
+    <w:abstractNumId w:val="11"/>
+  </w:num>
+  <w:num w:numId="9">
+    <w:abstractNumId w:val="10"/>
+  </w:num>
+  <w:num w:numId="10">
     <w:abstractNumId w:val="5"/>
   </w:num>
-  <w:num w:numId="6">
-    <w:abstractNumId w:val="6"/>
+  <w:num w:numId="11">
+    <w:abstractNumId w:val="2"/>
   </w:num>
-  <w:num w:numId="7">
-    <w:abstractNumId w:val="7"/>
-  </w:num>
-  <w:num w:numId="8">
-    <w:abstractNumId w:val="9"/>
-  </w:num>
-  <w:num w:numId="9">
-    <w:abstractNumId w:val="8"/>
-  </w:num>
-  <w:num w:numId="10">
-    <w:abstractNumId w:val="3"/>
+  <w:num w:numId="12">
+    <w:abstractNumId w:val="4"/>
   </w:num>
 </w:numbering>
 </file>

</xml_diff>